<commit_message>
Add source for Ubuntu
1. Rename BladeRF folder name to BladeRF-Win
2. Add BladeRF-Ubuntu folder
</commit_message>
<xml_diff>
--- a/Building on Ubuntu20.04.docx
+++ b/Building on Ubuntu20.04.docx
@@ -11,7 +11,33 @@
         <w:t>Building on Ubuntu20.04.6</w:t>
       </w:r>
     </w:p>
-    <w:p/>
+    <w:p>
+      <w:r>
+        <w:t xml:space="preserve">Source folder name is </w:t>
+      </w:r>
+      <w:proofErr w:type="spellStart"/>
+      <w:r>
+        <w:t>BladeRF</w:t>
+      </w:r>
+      <w:proofErr w:type="spellEnd"/>
+      <w:r>
+        <w:t>-</w:t>
+      </w:r>
+      <w:r>
+        <w:t>Ubuntu</w:t>
+      </w:r>
+      <w:r>
+        <w:t xml:space="preserve">. This is latest clone of </w:t>
+      </w:r>
+      <w:hyperlink r:id="rId6" w:history="1">
+        <w:r>
+          <w:rPr>
+            <w:rStyle w:val="Hyperlink"/>
+          </w:rPr>
+          <w:t>https://github.com/Nuand/bladeRF</w:t>
+        </w:r>
+      </w:hyperlink>
+    </w:p>
     <w:p>
       <w:pPr>
         <w:pStyle w:val="ListParagraph"/>
@@ -424,7 +450,7 @@
                     </pic:cNvPicPr>
                   </pic:nvPicPr>
                   <pic:blipFill>
-                    <a:blip r:embed="rId6">
+                    <a:blip r:embed="rId7">
                       <a:extLst>
                         <a:ext uri="{28A0092B-C50C-407E-A947-70E740481C1C}">
                           <a14:useLocalDpi xmlns:a14="http://schemas.microsoft.com/office/drawing/2010/main" val="0"/>
@@ -541,11 +567,14 @@
           <w:numId w:val="1"/>
         </w:numPr>
       </w:pPr>
+      <w:proofErr w:type="spellStart"/>
       <w:r>
         <w:t>BladeRF</w:t>
       </w:r>
-      <w:bookmarkStart w:id="0" w:name="_GoBack"/>
-      <w:bookmarkEnd w:id="0"/>
+      <w:proofErr w:type="spellEnd"/>
+      <w:r>
+        <w:t>-Ubuntu</w:t>
+      </w:r>
       <w:r>
         <w:t xml:space="preserve"> is source folder</w:t>
       </w:r>
@@ -558,6 +587,44 @@
           <w:numId w:val="1"/>
         </w:numPr>
       </w:pPr>
+      <w:r>
+        <w:t xml:space="preserve">Copy </w:t>
+      </w:r>
+      <w:proofErr w:type="spellStart"/>
+      <w:r>
+        <w:t>BladeRF</w:t>
+      </w:r>
+      <w:proofErr w:type="spellEnd"/>
+      <w:r>
+        <w:t>-Win\</w:t>
+      </w:r>
+      <w:proofErr w:type="spellStart"/>
+      <w:r>
+        <w:t>thirdparty</w:t>
+      </w:r>
+      <w:proofErr w:type="spellEnd"/>
+      <w:r>
+        <w:t xml:space="preserve"> folder to </w:t>
+      </w:r>
+      <w:proofErr w:type="spellStart"/>
+      <w:r>
+        <w:t>BladeRF</w:t>
+      </w:r>
+      <w:proofErr w:type="spellEnd"/>
+      <w:r>
+        <w:t>-Ubuntu</w:t>
+      </w:r>
+    </w:p>
+    <w:p>
+      <w:pPr>
+        <w:pStyle w:val="ListParagraph"/>
+        <w:numPr>
+          <w:ilvl w:val="0"/>
+          <w:numId w:val="1"/>
+        </w:numPr>
+      </w:pPr>
+      <w:bookmarkStart w:id="0" w:name="_GoBack"/>
+      <w:bookmarkEnd w:id="0"/>
       <w:r>
         <w:t>Refer the section</w:t>
       </w:r>
@@ -703,7 +770,7 @@
                     <pic:cNvPicPr/>
                   </pic:nvPicPr>
                   <pic:blipFill>
-                    <a:blip r:embed="rId7"/>
+                    <a:blip r:embed="rId8"/>
                     <a:stretch>
                       <a:fillRect/>
                     </a:stretch>
@@ -1699,7 +1766,7 @@
 </file>
 
 <file path=customXml/itemProps1.xml><?xml version="1.0" encoding="utf-8"?>
-<ds:datastoreItem xmlns:ds="http://schemas.openxmlformats.org/officeDocument/2006/customXml" ds:itemID="{EBF4CAF0-37C2-4E38-8F07-262C049F3415}">
+<ds:datastoreItem xmlns:ds="http://schemas.openxmlformats.org/officeDocument/2006/customXml" ds:itemID="{1AE65A37-23A9-4601-990D-DC1B72FF63EF}">
   <ds:schemaRefs>
     <ds:schemaRef ds:uri="http://schemas.openxmlformats.org/officeDocument/2006/bibliography"/>
   </ds:schemaRefs>

</xml_diff>